<commit_message>
Esto es una prueba de commit desde el PC de Karla Arias al respositorio de ejemplo
</commit_message>
<xml_diff>
--- a/Sprint 1 probando.docx
+++ b/Sprint 1 probando.docx
@@ -46,23 +46,7 @@
           <w:sz w:val="24"/>
           <w:szCs w:val="24"/>
         </w:rPr>
-        <w:t xml:space="preserve">Practica </w:t>
-      </w:r>
-      <w:proofErr w:type="spellStart"/>
-      <w:r>
-        <w:rPr>
-          <w:sz w:val="24"/>
-          <w:szCs w:val="24"/>
-        </w:rPr>
-        <w:t>commit</w:t>
-      </w:r>
-      <w:proofErr w:type="spellEnd"/>
-      <w:r>
-        <w:rPr>
-          <w:sz w:val="24"/>
-          <w:szCs w:val="24"/>
-        </w:rPr>
-        <w:t xml:space="preserve"> de Karla</w:t>
+        <w:t>Practica commit de Karla</w:t>
       </w:r>
       <w:r>
         <w:rPr>
@@ -78,13 +62,13 @@
         </w:rPr>
         <w:t>.</w:t>
       </w:r>
+      <w:bookmarkStart w:id="0" w:name="_GoBack"/>
+      <w:bookmarkEnd w:id="0"/>
     </w:p>
     <w:p>
       <w:pPr>
         <w:jc w:val="both"/>
       </w:pPr>
-      <w:bookmarkStart w:id="0" w:name="_GoBack"/>
-      <w:bookmarkEnd w:id="0"/>
     </w:p>
     <w:sectPr>
       <w:pgSz w:w="12240" w:h="15840"/>

</xml_diff>